<commit_message>
try to finish restricted randomization
</commit_message>
<xml_diff>
--- a/Resume/YI_Resume_Mar_CN.docx
+++ b/Resume/YI_Resume_Mar_CN.docx
@@ -286,7 +286,6 @@
         <w:pStyle w:val="BodyText"/>
         <w:ind w:left="302"/>
         <w:rPr>
-          <w:sz w:val="18"/>
           <w:lang w:eastAsia="zh-CN"/>
         </w:rPr>
       </w:pPr>
@@ -294,7 +293,6 @@
         <w:rPr>
           <w:rFonts w:ascii="Songti SC" w:eastAsia="Songti SC" w:hAnsi="Songti SC" w:cs="SimSun" w:hint="eastAsia"/>
           <w:b/>
-          <w:sz w:val="18"/>
           <w:lang w:eastAsia="zh-CN"/>
         </w:rPr>
         <w:t>硕士</w:t>
@@ -302,14 +300,12 @@
       <w:r>
         <w:rPr>
           <w:rFonts w:ascii="Songti SC" w:eastAsia="Songti SC" w:hAnsi="Songti SC" w:cs="SimSun" w:hint="eastAsia"/>
-          <w:sz w:val="18"/>
           <w:lang w:eastAsia="zh-CN"/>
         </w:rPr>
         <w:t>：社会科学定量方法（数据科学方向）</w:t>
       </w:r>
       <w:r>
         <w:rPr>
-          <w:sz w:val="18"/>
           <w:lang w:eastAsia="zh-CN"/>
         </w:rPr>
         <w:t>GPA: 4.0</w:t>
@@ -320,8 +316,7 @@
         <w:pStyle w:val="BodyText"/>
         <w:ind w:left="302"/>
         <w:rPr>
-          <w:rFonts w:ascii="Songti SC" w:eastAsia="Songti SC" w:hAnsi="Songti SC" w:cs="SimSun" w:hint="eastAsia"/>
-          <w:sz w:val="18"/>
+          <w:rFonts w:ascii="Songti SC" w:eastAsia="Songti SC" w:hAnsi="Songti SC" w:cs="SimSun"/>
           <w:lang w:eastAsia="zh-CN"/>
         </w:rPr>
       </w:pPr>
@@ -329,7 +324,6 @@
         <w:rPr>
           <w:rFonts w:ascii="Songti SC" w:eastAsia="Songti SC" w:hAnsi="Songti SC" w:cs="SimSun" w:hint="eastAsia"/>
           <w:b/>
-          <w:sz w:val="18"/>
           <w:lang w:eastAsia="zh-CN"/>
         </w:rPr>
         <w:t>核心课程：</w:t>
@@ -337,7 +331,6 @@
       <w:r>
         <w:rPr>
           <w:rFonts w:ascii="Songti SC" w:eastAsia="Songti SC" w:hAnsi="Songti SC" w:cs="SimSun" w:hint="eastAsia"/>
-          <w:sz w:val="18"/>
           <w:lang w:eastAsia="zh-CN"/>
         </w:rPr>
         <w:t>机器学习应用，自然语言处理，社会网络分析，数据可视化，数据结构，定量研究方法与理论</w:t>
@@ -454,7 +447,6 @@
         <w:ind w:left="302"/>
         <w:rPr>
           <w:rFonts w:ascii="Songti SC" w:eastAsia="Songti SC" w:hAnsi="Songti SC" w:cs="SimSun"/>
-          <w:sz w:val="18"/>
           <w:lang w:eastAsia="zh-CN"/>
         </w:rPr>
       </w:pPr>
@@ -462,7 +454,6 @@
         <w:rPr>
           <w:rFonts w:ascii="Songti SC" w:eastAsia="Songti SC" w:hAnsi="Songti SC" w:cs="SimSun" w:hint="eastAsia"/>
           <w:b/>
-          <w:sz w:val="18"/>
           <w:lang w:eastAsia="zh-CN"/>
         </w:rPr>
         <w:t>本科</w:t>
@@ -470,7 +461,6 @@
       <w:r>
         <w:rPr>
           <w:rFonts w:ascii="Songti SC" w:eastAsia="Songti SC" w:hAnsi="Songti SC" w:cs="SimSun" w:hint="eastAsia"/>
-          <w:sz w:val="18"/>
           <w:lang w:eastAsia="zh-CN"/>
         </w:rPr>
         <w:t>：新闻学（年级前三）</w:t>
@@ -479,7 +469,6 @@
         <w:rPr>
           <w:rFonts w:ascii="Songti SC" w:eastAsia="Songti SC" w:hAnsi="Songti SC" w:cs="SimSun" w:hint="eastAsia"/>
           <w:b/>
-          <w:sz w:val="18"/>
           <w:lang w:eastAsia="zh-CN"/>
         </w:rPr>
         <w:t>优秀毕业论文：</w:t>
@@ -487,7 +476,6 @@
       <w:r>
         <w:rPr>
           <w:rFonts w:ascii="Songti SC" w:eastAsia="Songti SC" w:hAnsi="Songti SC" w:cs="SimSun" w:hint="eastAsia"/>
-          <w:sz w:val="18"/>
           <w:lang w:eastAsia="zh-CN"/>
         </w:rPr>
         <w:t>媒介使用与政治倾向的研究</w:t>
@@ -499,7 +487,6 @@
         <w:ind w:left="302"/>
         <w:rPr>
           <w:rFonts w:ascii="Songti SC" w:eastAsia="Songti SC" w:hAnsi="Songti SC" w:cs="SimSun"/>
-          <w:sz w:val="18"/>
           <w:lang w:eastAsia="zh-CN"/>
         </w:rPr>
       </w:pPr>
@@ -507,7 +494,6 @@
         <w:rPr>
           <w:rFonts w:ascii="Songti SC" w:eastAsia="Songti SC" w:hAnsi="Songti SC" w:cs="SimSun" w:hint="eastAsia"/>
           <w:b/>
-          <w:sz w:val="18"/>
           <w:lang w:eastAsia="zh-CN"/>
         </w:rPr>
         <w:t>核心课程：</w:t>
@@ -515,7 +501,6 @@
       <w:r>
         <w:rPr>
           <w:rFonts w:ascii="Songti SC" w:eastAsia="Songti SC" w:hAnsi="Songti SC" w:cs="SimSun" w:hint="eastAsia"/>
-          <w:sz w:val="18"/>
           <w:lang w:eastAsia="zh-CN"/>
         </w:rPr>
         <w:t>品牌传播，危机</w:t>
@@ -523,7 +508,6 @@
       <w:r>
         <w:rPr>
           <w:rFonts w:ascii="Songti SC" w:eastAsia="Songti SC" w:hAnsi="Songti SC" w:cs="SimSun" w:hint="eastAsia"/>
-          <w:sz w:val="18"/>
           <w:lang w:eastAsia="zh-CN"/>
         </w:rPr>
         <w:t>传播</w:t>
@@ -531,7 +515,6 @@
       <w:r>
         <w:rPr>
           <w:rFonts w:ascii="Songti SC" w:eastAsia="Songti SC" w:hAnsi="Songti SC" w:cs="SimSun" w:hint="eastAsia"/>
-          <w:sz w:val="18"/>
           <w:lang w:eastAsia="zh-CN"/>
         </w:rPr>
         <w:t>管理，</w:t>
@@ -539,7 +522,6 @@
       <w:r>
         <w:rPr>
           <w:rFonts w:ascii="Songti SC" w:eastAsia="Songti SC" w:hAnsi="Songti SC" w:cs="SimSun" w:hint="eastAsia"/>
-          <w:sz w:val="18"/>
           <w:lang w:eastAsia="zh-CN"/>
         </w:rPr>
         <w:t>公共关系学，新闻采访与写作，社会调查</w:t>
@@ -547,7 +529,6 @@
       <w:r>
         <w:rPr>
           <w:rFonts w:ascii="Songti SC" w:eastAsia="Songti SC" w:hAnsi="Songti SC" w:cs="SimSun" w:hint="eastAsia"/>
-          <w:sz w:val="18"/>
           <w:lang w:eastAsia="zh-CN"/>
         </w:rPr>
         <w:t>设计与</w:t>
@@ -555,7 +536,6 @@
       <w:r>
         <w:rPr>
           <w:rFonts w:ascii="Songti SC" w:eastAsia="Songti SC" w:hAnsi="Songti SC" w:cs="SimSun" w:hint="eastAsia"/>
-          <w:sz w:val="18"/>
           <w:lang w:eastAsia="zh-CN"/>
         </w:rPr>
         <w:t>分析，社会科学实验设计</w:t>
@@ -566,20 +546,17 @@
         <w:pStyle w:val="BodyText"/>
         <w:ind w:left="302"/>
         <w:rPr>
-          <w:rFonts w:hint="eastAsia"/>
           <w:sz w:val="4"/>
           <w:szCs w:val="10"/>
           <w:lang w:eastAsia="zh-CN"/>
         </w:rPr>
       </w:pPr>
-      <w:bookmarkStart w:id="0" w:name="_GoBack"/>
-      <w:bookmarkEnd w:id="0"/>
     </w:p>
     <w:p>
       <w:pPr>
         <w:ind w:left="130"/>
         <w:rPr>
-          <w:rFonts w:ascii="Heiti SC Medium" w:eastAsia="Heiti SC Medium" w:hAnsi="Heiti SC Medium" w:cs="SimSun" w:hint="eastAsia"/>
+          <w:rFonts w:ascii="Heiti SC Medium" w:eastAsia="Heiti SC Medium" w:hAnsi="Heiti SC Medium" w:cs="SimSun"/>
           <w:sz w:val="28"/>
           <w:u w:val="single"/>
           <w:lang w:eastAsia="zh-CN"/>
@@ -734,14 +711,14 @@
         <w:ind w:left="475" w:right="90" w:hanging="173"/>
         <w:rPr>
           <w:rFonts w:ascii="Songti SC" w:eastAsia="Songti SC" w:hAnsi="Songti SC" w:cs="MS Mincho"/>
-          <w:sz w:val="18"/>
-          <w:lang w:eastAsia="zh-CN"/>
-        </w:rPr>
-      </w:pPr>
-      <w:r>
-        <w:rPr>
-          <w:rFonts w:ascii="Songti SC" w:eastAsia="Songti SC" w:hAnsi="Songti SC" w:cs="MS Mincho" w:hint="eastAsia"/>
-          <w:sz w:val="18"/>
+          <w:sz w:val="20"/>
+          <w:lang w:eastAsia="zh-CN"/>
+        </w:rPr>
+      </w:pPr>
+      <w:r>
+        <w:rPr>
+          <w:rFonts w:ascii="Songti SC" w:eastAsia="Songti SC" w:hAnsi="Songti SC" w:cs="MS Mincho" w:hint="eastAsia"/>
+          <w:sz w:val="20"/>
           <w:lang w:eastAsia="zh-CN"/>
         </w:rPr>
         <w:t>用蒙特卡洛法模拟实验随机分配过程，通过实验结果的概率分布计算精确</w:t>
@@ -749,7 +726,7 @@
       <w:r>
         <w:rPr>
           <w:rFonts w:ascii="Songti SC" w:eastAsia="Songti SC" w:hAnsi="Songti SC" w:cs="MS Mincho"/>
-          <w:sz w:val="18"/>
+          <w:sz w:val="20"/>
           <w:lang w:eastAsia="zh-CN"/>
         </w:rPr>
         <w:t>p</w:t>
@@ -757,7 +734,7 @@
       <w:r>
         <w:rPr>
           <w:rFonts w:ascii="Songti SC" w:eastAsia="Songti SC" w:hAnsi="Songti SC" w:cs="MS Mincho" w:hint="eastAsia"/>
-          <w:sz w:val="18"/>
+          <w:sz w:val="20"/>
           <w:lang w:eastAsia="zh-CN"/>
         </w:rPr>
         <w:t>值，校准2</w:t>
@@ -765,7 +742,7 @@
       <w:r>
         <w:rPr>
           <w:rFonts w:ascii="Songti SC" w:eastAsia="Songti SC" w:hAnsi="Songti SC" w:cs="MS Mincho"/>
-          <w:sz w:val="18"/>
+          <w:sz w:val="20"/>
           <w:lang w:eastAsia="zh-CN"/>
         </w:rPr>
         <w:t>0</w:t>
@@ -773,7 +750,7 @@
       <w:r>
         <w:rPr>
           <w:rFonts w:ascii="Songti SC" w:eastAsia="Songti SC" w:hAnsi="Songti SC" w:cs="MS Mincho" w:hint="eastAsia"/>
-          <w:sz w:val="18"/>
+          <w:sz w:val="20"/>
           <w:lang w:eastAsia="zh-CN"/>
         </w:rPr>
         <w:t>余</w:t>
@@ -781,23 +758,15 @@
       <w:r>
         <w:rPr>
           <w:rFonts w:ascii="Songti SC" w:eastAsia="Songti SC" w:hAnsi="Songti SC" w:cs="MS Mincho" w:hint="eastAsia"/>
-          <w:sz w:val="18"/>
-          <w:lang w:eastAsia="zh-CN"/>
-        </w:rPr>
-        <w:t>篇已</w:t>
-      </w:r>
-      <w:r>
-        <w:rPr>
-          <w:rFonts w:ascii="Songti SC" w:eastAsia="Songti SC" w:hAnsi="Songti SC" w:cs="MS Mincho" w:hint="eastAsia"/>
-          <w:sz w:val="18"/>
-          <w:lang w:eastAsia="zh-CN"/>
-        </w:rPr>
-        <w:t>发表的</w:t>
-      </w:r>
-      <w:r>
-        <w:rPr>
-          <w:rFonts w:ascii="Songti SC" w:eastAsia="Songti SC" w:hAnsi="Songti SC" w:cs="MS Mincho" w:hint="eastAsia"/>
-          <w:sz w:val="18"/>
+          <w:sz w:val="20"/>
+          <w:lang w:eastAsia="zh-CN"/>
+        </w:rPr>
+        <w:t>篇已发表的</w:t>
+      </w:r>
+      <w:r>
+        <w:rPr>
+          <w:rFonts w:ascii="Songti SC" w:eastAsia="Songti SC" w:hAnsi="Songti SC" w:cs="MS Mincho" w:hint="eastAsia"/>
+          <w:sz w:val="20"/>
           <w:lang w:eastAsia="zh-CN"/>
         </w:rPr>
         <w:t>社会科学实验</w:t>
@@ -805,7 +774,7 @@
       <w:r>
         <w:rPr>
           <w:rFonts w:ascii="Songti SC" w:eastAsia="Songti SC" w:hAnsi="Songti SC" w:cs="MS Mincho" w:hint="eastAsia"/>
-          <w:sz w:val="18"/>
+          <w:sz w:val="20"/>
           <w:lang w:eastAsia="zh-CN"/>
         </w:rPr>
         <w:t>论文</w:t>
@@ -813,7 +782,7 @@
       <w:r>
         <w:rPr>
           <w:rFonts w:ascii="Songti SC" w:eastAsia="Songti SC" w:hAnsi="Songti SC" w:cs="MS Mincho" w:hint="eastAsia"/>
-          <w:sz w:val="18"/>
+          <w:sz w:val="20"/>
           <w:lang w:eastAsia="zh-CN"/>
         </w:rPr>
         <w:t>中通过回归模型估算的p值。将教材《实地实验：设计、分析与解释》中</w:t>
@@ -821,7 +790,7 @@
       <w:r>
         <w:rPr>
           <w:rFonts w:ascii="Songti SC" w:eastAsia="Songti SC" w:hAnsi="Songti SC" w:cs="MS Mincho" w:hint="eastAsia"/>
-          <w:sz w:val="18"/>
+          <w:sz w:val="20"/>
           <w:lang w:eastAsia="zh-CN"/>
         </w:rPr>
         <w:t>用R语言编写的案例和课后习题答案改写为Stata代码，为新版教材进行数据</w:t>
@@ -829,7 +798,7 @@
       <w:r>
         <w:rPr>
           <w:rFonts w:ascii="Songti SC" w:eastAsia="Songti SC" w:hAnsi="Songti SC" w:cs="MS Mincho" w:hint="eastAsia"/>
-          <w:sz w:val="18"/>
+          <w:sz w:val="20"/>
           <w:lang w:eastAsia="zh-CN"/>
         </w:rPr>
         <w:t>整理</w:t>
@@ -837,7 +806,7 @@
       <w:r>
         <w:rPr>
           <w:rFonts w:ascii="Songti SC" w:eastAsia="Songti SC" w:hAnsi="Songti SC" w:cs="MS Mincho" w:hint="eastAsia"/>
-          <w:sz w:val="18"/>
+          <w:sz w:val="20"/>
           <w:lang w:eastAsia="zh-CN"/>
         </w:rPr>
         <w:t>和代码编译、校对。</w:t>
@@ -857,30 +826,22 @@
         <w:ind w:left="475" w:right="90" w:hanging="173"/>
         <w:rPr>
           <w:rFonts w:ascii="Songti SC" w:eastAsia="Songti SC" w:hAnsi="Songti SC" w:cs="MS Mincho"/>
-          <w:sz w:val="18"/>
-          <w:lang w:eastAsia="zh-CN"/>
-        </w:rPr>
-      </w:pPr>
-      <w:r>
-        <w:rPr>
-          <w:rFonts w:ascii="Songti SC" w:eastAsia="Songti SC" w:hAnsi="Songti SC" w:cs="MS Mincho" w:hint="eastAsia"/>
-          <w:sz w:val="18"/>
-          <w:lang w:eastAsia="zh-CN"/>
-        </w:rPr>
-        <w:t>用</w:t>
-      </w:r>
-      <w:r>
-        <w:rPr>
-          <w:rFonts w:ascii="Songti SC" w:eastAsia="Songti SC" w:hAnsi="Songti SC" w:cs="MS Mincho" w:hint="eastAsia"/>
-          <w:sz w:val="18"/>
-          <w:lang w:eastAsia="zh-CN"/>
-        </w:rPr>
-        <w:t>python的自然语言处理模块提取法庭文献中的标题、法官、庭审决议等信息，通过文档词频预测文献作者。用R</w:t>
+          <w:sz w:val="20"/>
+          <w:lang w:eastAsia="zh-CN"/>
+        </w:rPr>
+      </w:pPr>
+      <w:r>
+        <w:rPr>
+          <w:rFonts w:ascii="Songti SC" w:eastAsia="Songti SC" w:hAnsi="Songti SC" w:cs="MS Mincho" w:hint="eastAsia"/>
+          <w:sz w:val="20"/>
+          <w:lang w:eastAsia="zh-CN"/>
+        </w:rPr>
+        <w:t>用python的自然语言处理模块提取法庭文献中的标题、法官、庭审决议等信息，通过文档词频预测文献作者。用R</w:t>
       </w:r>
       <w:r>
         <w:rPr>
           <w:rFonts w:ascii="Songti SC" w:eastAsia="Songti SC" w:hAnsi="Songti SC" w:cs="MS Mincho"/>
-          <w:sz w:val="18"/>
+          <w:sz w:val="20"/>
           <w:lang w:eastAsia="zh-CN"/>
         </w:rPr>
         <w:t xml:space="preserve"> </w:t>
@@ -888,7 +849,7 @@
       <w:r>
         <w:rPr>
           <w:rFonts w:ascii="Songti SC" w:eastAsia="Songti SC" w:hAnsi="Songti SC" w:cs="MS Mincho" w:hint="eastAsia"/>
-          <w:sz w:val="18"/>
+          <w:sz w:val="20"/>
           <w:lang w:eastAsia="zh-CN"/>
         </w:rPr>
         <w:t>语言</w:t>
@@ -896,7 +857,7 @@
       <w:r>
         <w:rPr>
           <w:rFonts w:ascii="Songti SC" w:eastAsia="Songti SC" w:hAnsi="Songti SC" w:cs="MS Mincho" w:hint="eastAsia"/>
-          <w:sz w:val="18"/>
+          <w:sz w:val="20"/>
           <w:lang w:eastAsia="zh-CN"/>
         </w:rPr>
         <w:t>ggplot</w:t>
@@ -904,7 +865,7 @@
       <w:r>
         <w:rPr>
           <w:rFonts w:ascii="Songti SC" w:eastAsia="Songti SC" w:hAnsi="Songti SC" w:cs="MS Mincho"/>
-          <w:sz w:val="18"/>
+          <w:sz w:val="20"/>
           <w:lang w:eastAsia="zh-CN"/>
         </w:rPr>
         <w:t xml:space="preserve">2 </w:t>
@@ -912,7 +873,7 @@
       <w:r>
         <w:rPr>
           <w:rFonts w:ascii="Songti SC" w:eastAsia="Songti SC" w:hAnsi="Songti SC" w:cs="MS Mincho" w:hint="eastAsia"/>
-          <w:sz w:val="18"/>
+          <w:sz w:val="20"/>
           <w:lang w:eastAsia="zh-CN"/>
         </w:rPr>
         <w:t>模块将模型可视化。</w:t>
@@ -1125,14 +1086,14 @@
         <w:ind w:left="475" w:hanging="173"/>
         <w:rPr>
           <w:rFonts w:ascii="Songti SC" w:eastAsia="Songti SC" w:hAnsi="Songti SC" w:cs="MS Mincho"/>
-          <w:sz w:val="18"/>
-          <w:lang w:eastAsia="zh-CN"/>
-        </w:rPr>
-      </w:pPr>
-      <w:r>
-        <w:rPr>
-          <w:rFonts w:ascii="Songti SC" w:eastAsia="Songti SC" w:hAnsi="Songti SC" w:cs="MS Mincho" w:hint="eastAsia"/>
-          <w:sz w:val="18"/>
+          <w:sz w:val="20"/>
+          <w:lang w:eastAsia="zh-CN"/>
+        </w:rPr>
+      </w:pPr>
+      <w:r>
+        <w:rPr>
+          <w:rFonts w:ascii="Songti SC" w:eastAsia="Songti SC" w:hAnsi="Songti SC" w:cs="MS Mincho" w:hint="eastAsia"/>
+          <w:sz w:val="20"/>
           <w:lang w:eastAsia="zh-CN"/>
         </w:rPr>
         <w:t>收集中国社交媒体行业数据，归纳用户使用社交媒体的偏好，预测品牌社交营销趋势，撰写年度白皮书《2018年中国社会化媒体生态概览》。</w:t>
@@ -1140,7 +1101,7 @@
       <w:r>
         <w:rPr>
           <w:rFonts w:ascii="Songti SC" w:eastAsia="Songti SC" w:hAnsi="Songti SC" w:cs="MS Mincho" w:hint="eastAsia"/>
-          <w:sz w:val="18"/>
+          <w:sz w:val="20"/>
           <w:lang w:eastAsia="zh-CN"/>
         </w:rPr>
         <w:t>编辑月报Trend Watch 科技前瞻专栏的人工智能主题文章。</w:t>
@@ -1160,14 +1121,14 @@
         <w:ind w:left="475" w:hanging="173"/>
         <w:rPr>
           <w:rFonts w:ascii="Songti SC" w:eastAsia="Songti SC" w:hAnsi="Songti SC" w:cs="MS Mincho"/>
-          <w:sz w:val="18"/>
-          <w:lang w:eastAsia="zh-CN"/>
-        </w:rPr>
-      </w:pPr>
-      <w:r>
-        <w:rPr>
-          <w:rFonts w:ascii="Songti SC" w:eastAsia="Songti SC" w:hAnsi="Songti SC" w:cs="MS Mincho" w:hint="eastAsia"/>
-          <w:sz w:val="18"/>
+          <w:sz w:val="20"/>
+          <w:lang w:eastAsia="zh-CN"/>
+        </w:rPr>
+      </w:pPr>
+      <w:r>
+        <w:rPr>
+          <w:rFonts w:ascii="Songti SC" w:eastAsia="Songti SC" w:hAnsi="Songti SC" w:cs="MS Mincho" w:hint="eastAsia"/>
+          <w:sz w:val="20"/>
           <w:lang w:eastAsia="zh-CN"/>
         </w:rPr>
         <w:t>用SPSS分析超过5000名受访者的全球消费者调查，对比新媒体用户和传统媒体用户的广告接受偏好，</w:t>
@@ -1175,7 +1136,7 @@
       <w:r>
         <w:rPr>
           <w:rFonts w:ascii="Songti SC" w:eastAsia="Songti SC" w:hAnsi="Songti SC" w:cs="MS Mincho" w:hint="eastAsia"/>
-          <w:sz w:val="18"/>
+          <w:sz w:val="20"/>
           <w:lang w:eastAsia="zh-CN"/>
         </w:rPr>
         <w:t>总结中国用户独有的隐私让渡和广告</w:t>
@@ -1183,7 +1144,7 @@
       <w:r>
         <w:rPr>
           <w:rFonts w:ascii="Songti SC" w:eastAsia="Songti SC" w:hAnsi="Songti SC" w:cs="MS Mincho" w:hint="eastAsia"/>
-          <w:sz w:val="18"/>
+          <w:sz w:val="20"/>
           <w:lang w:eastAsia="zh-CN"/>
         </w:rPr>
         <w:t>屏蔽</w:t>
@@ -1191,26 +1152,10 @@
       <w:r>
         <w:rPr>
           <w:rFonts w:ascii="Songti SC" w:eastAsia="Songti SC" w:hAnsi="Songti SC" w:cs="MS Mincho" w:hint="eastAsia"/>
-          <w:sz w:val="18"/>
-          <w:lang w:eastAsia="zh-CN"/>
-        </w:rPr>
-        <w:t>习惯，为2018年Dimension 路演上海场</w:t>
-      </w:r>
-      <w:r>
-        <w:rPr>
-          <w:rFonts w:ascii="Songti SC" w:eastAsia="Songti SC" w:hAnsi="Songti SC" w:cs="MS Mincho" w:hint="eastAsia"/>
-          <w:sz w:val="18"/>
-          <w:lang w:eastAsia="zh-CN"/>
-        </w:rPr>
-        <w:t>提供</w:t>
-      </w:r>
-      <w:r>
-        <w:rPr>
-          <w:rFonts w:ascii="Songti SC" w:eastAsia="Songti SC" w:hAnsi="Songti SC" w:cs="MS Mincho" w:hint="eastAsia"/>
-          <w:sz w:val="18"/>
-          <w:lang w:eastAsia="zh-CN"/>
-        </w:rPr>
-        <w:t>数据模型支持。</w:t>
+          <w:sz w:val="20"/>
+          <w:lang w:eastAsia="zh-CN"/>
+        </w:rPr>
+        <w:t>习惯，为2018年Dimension 路演上海场提供数据模型支持。</w:t>
       </w:r>
     </w:p>
     <w:p>
@@ -1227,14 +1172,14 @@
         <w:ind w:left="475" w:hanging="173"/>
         <w:rPr>
           <w:rFonts w:ascii="Songti SC" w:eastAsia="Songti SC" w:hAnsi="Songti SC" w:cs="MS Mincho"/>
-          <w:sz w:val="18"/>
-          <w:lang w:eastAsia="zh-CN"/>
-        </w:rPr>
-      </w:pPr>
-      <w:r>
-        <w:rPr>
-          <w:rFonts w:ascii="Songti SC" w:eastAsia="Songti SC" w:hAnsi="Songti SC" w:cs="MS Mincho" w:hint="eastAsia"/>
-          <w:sz w:val="18"/>
+          <w:sz w:val="20"/>
+          <w:lang w:eastAsia="zh-CN"/>
+        </w:rPr>
+      </w:pPr>
+      <w:r>
+        <w:rPr>
+          <w:rFonts w:ascii="Songti SC" w:eastAsia="Songti SC" w:hAnsi="Songti SC" w:cs="MS Mincho" w:hint="eastAsia"/>
+          <w:sz w:val="20"/>
           <w:lang w:eastAsia="zh-CN"/>
         </w:rPr>
         <w:t>协助</w:t>
@@ -1242,7 +1187,7 @@
       <w:r>
         <w:rPr>
           <w:rFonts w:ascii="Songti SC" w:eastAsia="Songti SC" w:hAnsi="Songti SC" w:cs="MS Mincho" w:hint="eastAsia"/>
-          <w:sz w:val="18"/>
+          <w:sz w:val="20"/>
           <w:lang w:eastAsia="zh-CN"/>
         </w:rPr>
         <w:t>直线经理</w:t>
@@ -1250,7 +1195,7 @@
       <w:r>
         <w:rPr>
           <w:rFonts w:ascii="Songti SC" w:eastAsia="Songti SC" w:hAnsi="Songti SC" w:cs="MS Mincho" w:hint="eastAsia"/>
-          <w:sz w:val="18"/>
+          <w:sz w:val="20"/>
           <w:lang w:eastAsia="zh-CN"/>
         </w:rPr>
         <w:t>组织</w:t>
@@ -1258,7 +1203,7 @@
       <w:r>
         <w:rPr>
           <w:rFonts w:ascii="Songti SC" w:eastAsia="Songti SC" w:hAnsi="Songti SC" w:cs="MS Mincho" w:hint="eastAsia"/>
-          <w:sz w:val="18"/>
+          <w:sz w:val="20"/>
           <w:lang w:eastAsia="zh-CN"/>
         </w:rPr>
         <w:t>每两周一次的</w:t>
@@ -1266,7 +1211,7 @@
       <w:r>
         <w:rPr>
           <w:rFonts w:ascii="Songti SC" w:eastAsia="Songti SC" w:hAnsi="Songti SC" w:cs="MS Mincho" w:hint="eastAsia"/>
-          <w:sz w:val="18"/>
+          <w:sz w:val="20"/>
           <w:lang w:eastAsia="zh-CN"/>
         </w:rPr>
         <w:t>公司骨干培训会，为公司内部分享会制作PPT，为战略智库研究中心和咨询部、大数据部、市场部等跨部门会议记录会议纪要。</w:t>
@@ -1274,7 +1219,7 @@
       <w:r>
         <w:rPr>
           <w:rFonts w:ascii="Songti SC" w:eastAsia="Songti SC" w:hAnsi="Songti SC" w:cs="MS Mincho" w:hint="eastAsia"/>
-          <w:sz w:val="18"/>
+          <w:sz w:val="20"/>
           <w:lang w:eastAsia="zh-CN"/>
         </w:rPr>
         <w:t>将公司内部分享的知识报告整理成树形结构。调查对比不同的企业知识分享工具（局域网、FTP、企业云社交服务等），</w:t>
@@ -1282,7 +1227,7 @@
       <w:r>
         <w:rPr>
           <w:rFonts w:ascii="Songti SC" w:eastAsia="Songti SC" w:hAnsi="Songti SC" w:cs="MS Mincho" w:hint="eastAsia"/>
-          <w:sz w:val="18"/>
+          <w:sz w:val="20"/>
           <w:lang w:eastAsia="zh-CN"/>
         </w:rPr>
         <w:t>帮助</w:t>
@@ -1290,7 +1235,7 @@
       <w:r>
         <w:rPr>
           <w:rFonts w:ascii="Songti SC" w:eastAsia="Songti SC" w:hAnsi="Songti SC" w:cs="MS Mincho" w:hint="eastAsia"/>
-          <w:sz w:val="18"/>
+          <w:sz w:val="20"/>
           <w:lang w:eastAsia="zh-CN"/>
         </w:rPr>
         <w:t>直线经理</w:t>
@@ -1298,7 +1243,7 @@
       <w:r>
         <w:rPr>
           <w:rFonts w:ascii="Songti SC" w:eastAsia="Songti SC" w:hAnsi="Songti SC" w:cs="MS Mincho" w:hint="eastAsia"/>
-          <w:sz w:val="18"/>
+          <w:sz w:val="20"/>
           <w:lang w:eastAsia="zh-CN"/>
         </w:rPr>
         <w:t>决定</w:t>
@@ -1306,7 +1251,7 @@
       <w:r>
         <w:rPr>
           <w:rFonts w:ascii="Songti SC" w:eastAsia="Songti SC" w:hAnsi="Songti SC" w:cs="MS Mincho" w:hint="eastAsia"/>
-          <w:sz w:val="18"/>
+          <w:sz w:val="20"/>
           <w:lang w:eastAsia="zh-CN"/>
         </w:rPr>
         <w:t>内部</w:t>
@@ -1314,7 +1259,7 @@
       <w:r>
         <w:rPr>
           <w:rFonts w:ascii="Songti SC" w:eastAsia="Songti SC" w:hAnsi="Songti SC" w:cs="MS Mincho" w:hint="eastAsia"/>
-          <w:sz w:val="18"/>
+          <w:sz w:val="20"/>
           <w:lang w:eastAsia="zh-CN"/>
         </w:rPr>
         <w:t>知识</w:t>
@@ -1322,7 +1267,7 @@
       <w:r>
         <w:rPr>
           <w:rFonts w:ascii="Songti SC" w:eastAsia="Songti SC" w:hAnsi="Songti SC" w:cs="MS Mincho" w:hint="eastAsia"/>
-          <w:sz w:val="18"/>
+          <w:sz w:val="20"/>
           <w:lang w:eastAsia="zh-CN"/>
         </w:rPr>
         <w:t>分享工具。</w:t>
@@ -1507,14 +1452,14 @@
         <w:ind w:left="475" w:hanging="173"/>
         <w:rPr>
           <w:rFonts w:ascii="Songti SC" w:eastAsia="Songti SC" w:hAnsi="Songti SC" w:cs="MS Mincho"/>
-          <w:sz w:val="18"/>
-          <w:lang w:eastAsia="zh-CN"/>
-        </w:rPr>
-      </w:pPr>
-      <w:r>
-        <w:rPr>
-          <w:rFonts w:ascii="Songti SC" w:eastAsia="Songti SC" w:hAnsi="Songti SC" w:cs="MS Mincho" w:hint="eastAsia"/>
-          <w:sz w:val="18"/>
+          <w:sz w:val="20"/>
+          <w:lang w:eastAsia="zh-CN"/>
+        </w:rPr>
+      </w:pPr>
+      <w:r>
+        <w:rPr>
+          <w:rFonts w:ascii="Songti SC" w:eastAsia="Songti SC" w:hAnsi="Songti SC" w:cs="MS Mincho" w:hint="eastAsia"/>
+          <w:sz w:val="20"/>
           <w:lang w:eastAsia="zh-CN"/>
         </w:rPr>
         <w:t>使用R语言对包含9</w:t>
@@ -1522,7 +1467,7 @@
       <w:r>
         <w:rPr>
           <w:rFonts w:ascii="Songti SC" w:eastAsia="Songti SC" w:hAnsi="Songti SC" w:cs="MS Mincho"/>
-          <w:sz w:val="18"/>
+          <w:sz w:val="20"/>
           <w:lang w:eastAsia="zh-CN"/>
         </w:rPr>
         <w:t>52</w:t>
@@ -1530,7 +1475,7 @@
       <w:r>
         <w:rPr>
           <w:rFonts w:ascii="Songti SC" w:eastAsia="Songti SC" w:hAnsi="Songti SC" w:cs="MS Mincho" w:hint="eastAsia"/>
-          <w:sz w:val="18"/>
+          <w:sz w:val="20"/>
           <w:lang w:eastAsia="zh-CN"/>
         </w:rPr>
         <w:t>名受访者的</w:t>
@@ -1538,7 +1483,7 @@
       <w:r>
         <w:rPr>
           <w:rFonts w:ascii="Songti SC" w:eastAsia="Songti SC" w:hAnsi="Songti SC" w:cs="MS Mincho" w:hint="eastAsia"/>
-          <w:sz w:val="18"/>
+          <w:sz w:val="20"/>
           <w:lang w:eastAsia="zh-CN"/>
         </w:rPr>
         <w:t>先导</w:t>
@@ -1546,7 +1491,7 @@
       <w:r>
         <w:rPr>
           <w:rFonts w:ascii="Songti SC" w:eastAsia="Songti SC" w:hAnsi="Songti SC" w:cs="MS Mincho" w:hint="eastAsia"/>
-          <w:sz w:val="18"/>
+          <w:sz w:val="20"/>
           <w:lang w:eastAsia="zh-CN"/>
         </w:rPr>
         <w:t>调查实验数据进行清理、建模分析和可视化呈现，分析模型在2</w:t>
@@ -1554,7 +1499,7 @@
       <w:r>
         <w:rPr>
           <w:rFonts w:ascii="Songti SC" w:eastAsia="Songti SC" w:hAnsi="Songti SC" w:cs="MS Mincho"/>
-          <w:sz w:val="18"/>
+          <w:sz w:val="20"/>
           <w:lang w:eastAsia="zh-CN"/>
         </w:rPr>
         <w:t>018</w:t>
@@ -1562,7 +1507,7 @@
       <w:r>
         <w:rPr>
           <w:rFonts w:ascii="Songti SC" w:eastAsia="Songti SC" w:hAnsi="Songti SC" w:cs="MS Mincho" w:hint="eastAsia"/>
-          <w:sz w:val="18"/>
+          <w:sz w:val="20"/>
           <w:lang w:eastAsia="zh-CN"/>
         </w:rPr>
         <w:t>年纽约中国定量研究研讨会上展示。分析</w:t>
@@ -1570,7 +1515,7 @@
       <w:r>
         <w:rPr>
           <w:rFonts w:ascii="Songti SC" w:eastAsia="Songti SC" w:hAnsi="Songti SC" w:cs="MS Mincho"/>
-          <w:sz w:val="18"/>
+          <w:sz w:val="20"/>
           <w:lang w:eastAsia="zh-CN"/>
         </w:rPr>
         <w:t>1910</w:t>
@@ -1578,7 +1523,7 @@
       <w:r>
         <w:rPr>
           <w:rFonts w:ascii="Songti SC" w:eastAsia="Songti SC" w:hAnsi="Songti SC" w:cs="MS Mincho" w:hint="eastAsia"/>
-          <w:sz w:val="18"/>
+          <w:sz w:val="20"/>
           <w:lang w:eastAsia="zh-CN"/>
         </w:rPr>
         <w:t>名缅甸公民</w:t>
@@ -1586,7 +1531,7 @@
       <w:r>
         <w:rPr>
           <w:rFonts w:ascii="Songti SC" w:eastAsia="Songti SC" w:hAnsi="Songti SC" w:cs="MS Mincho" w:hint="eastAsia"/>
-          <w:sz w:val="18"/>
+          <w:sz w:val="20"/>
           <w:lang w:eastAsia="zh-CN"/>
         </w:rPr>
         <w:t>参与的</w:t>
@@ -1594,7 +1539,7 @@
       <w:r>
         <w:rPr>
           <w:rFonts w:ascii="Songti SC" w:eastAsia="Songti SC" w:hAnsi="Songti SC" w:cs="MS Mincho" w:hint="eastAsia"/>
-          <w:sz w:val="18"/>
+          <w:sz w:val="20"/>
           <w:lang w:eastAsia="zh-CN"/>
         </w:rPr>
         <w:t>田野调查</w:t>
@@ -1602,7 +1547,7 @@
       <w:r>
         <w:rPr>
           <w:rFonts w:ascii="Songti SC" w:eastAsia="Songti SC" w:hAnsi="Songti SC" w:cs="MS Mincho" w:hint="eastAsia"/>
-          <w:sz w:val="18"/>
+          <w:sz w:val="20"/>
           <w:lang w:eastAsia="zh-CN"/>
         </w:rPr>
         <w:t>实验，为国际发展中心的缅甸地区政策简报提供数据支持，为课题在2</w:t>
@@ -1610,7 +1555,7 @@
       <w:r>
         <w:rPr>
           <w:rFonts w:ascii="Songti SC" w:eastAsia="Songti SC" w:hAnsi="Songti SC" w:cs="MS Mincho"/>
-          <w:sz w:val="18"/>
+          <w:sz w:val="20"/>
           <w:lang w:eastAsia="zh-CN"/>
         </w:rPr>
         <w:t>018</w:t>
@@ -1618,7 +1563,7 @@
       <w:r>
         <w:rPr>
           <w:rFonts w:ascii="Songti SC" w:eastAsia="Songti SC" w:hAnsi="Songti SC" w:cs="MS Mincho" w:hint="eastAsia"/>
-          <w:sz w:val="18"/>
+          <w:sz w:val="20"/>
           <w:lang w:eastAsia="zh-CN"/>
         </w:rPr>
         <w:t>年</w:t>
@@ -1626,7 +1571,7 @@
       <w:r>
         <w:rPr>
           <w:rFonts w:ascii="Songti SC" w:eastAsia="Songti SC" w:hAnsi="Songti SC" w:cs="MS Mincho"/>
-          <w:sz w:val="18"/>
+          <w:sz w:val="20"/>
           <w:lang w:eastAsia="zh-CN"/>
         </w:rPr>
         <w:t>“</w:t>
@@ -1634,260 +1579,10 @@
       <w:r>
         <w:rPr>
           <w:rFonts w:ascii="Songti SC" w:eastAsia="Songti SC" w:hAnsi="Songti SC" w:cs="MS Mincho" w:hint="eastAsia"/>
-          <w:sz w:val="18"/>
-          <w:lang w:eastAsia="zh-CN"/>
-        </w:rPr>
-        <w:t>区域国别研究的田野调查案例”学术研讨会</w:t>
-      </w:r>
-      <w:r>
-        <w:rPr>
-          <w:rFonts w:ascii="Songti SC" w:eastAsia="Songti SC" w:hAnsi="Songti SC" w:cs="MS Mincho" w:hint="eastAsia"/>
-          <w:sz w:val="18"/>
-          <w:lang w:eastAsia="zh-CN"/>
-        </w:rPr>
-        <w:t>的展示提供可视化模型。</w:t>
-      </w:r>
-    </w:p>
-    <w:p>
-      <w:pPr>
-        <w:tabs>
-          <w:tab w:val="left" w:pos="8226"/>
-        </w:tabs>
-        <w:spacing w:after="20"/>
-        <w:ind w:left="302" w:right="216"/>
-        <w:rPr>
-          <w:sz w:val="21"/>
-          <w:lang w:eastAsia="zh-CN"/>
-        </w:rPr>
-      </w:pPr>
-      <w:r>
-        <w:rPr>
-          <w:rFonts w:ascii="Heiti SC Medium" w:eastAsia="Heiti SC Medium" w:hAnsi="Heiti SC Medium" w:cs="MS Mincho" w:hint="eastAsia"/>
-          <w:sz w:val="21"/>
-          <w:lang w:eastAsia="zh-CN"/>
-        </w:rPr>
-        <w:t>湖南卫视</w:t>
-      </w:r>
-      <w:r>
-        <w:rPr>
-          <w:rFonts w:ascii="Heiti SC Medium" w:eastAsia="Heiti SC Medium" w:hAnsi="Heiti SC Medium" w:cs="MS Mincho" w:hint="eastAsia"/>
-          <w:sz w:val="21"/>
-          <w:lang w:eastAsia="zh-CN"/>
-        </w:rPr>
-        <w:t>《变形计》栏目组</w:t>
-      </w:r>
-      <w:r>
-        <w:rPr>
-          <w:rFonts w:ascii="Heiti SC Medium" w:eastAsia="Heiti SC Medium" w:hAnsi="Heiti SC Medium" w:cs="MS Mincho" w:hint="eastAsia"/>
-          <w:sz w:val="21"/>
-          <w:lang w:eastAsia="zh-CN"/>
-        </w:rPr>
-        <w:t xml:space="preserve"> </w:t>
-      </w:r>
-      <w:r>
-        <w:rPr>
-          <w:rFonts w:ascii="Kaiti SC" w:eastAsia="Kaiti SC" w:hAnsi="Kaiti SC" w:cs="MS Mincho" w:hint="eastAsia"/>
-          <w:b/>
-          <w:lang w:eastAsia="zh-CN"/>
-        </w:rPr>
-        <w:t>暑期实习</w:t>
-      </w:r>
-      <w:r>
-        <w:rPr>
-          <w:rFonts w:ascii="Kaiti SC" w:eastAsia="Kaiti SC" w:hAnsi="Kaiti SC" w:cs="MS Mincho" w:hint="eastAsia"/>
-          <w:b/>
-          <w:lang w:eastAsia="zh-CN"/>
-        </w:rPr>
-        <w:t xml:space="preserve"> </w:t>
-      </w:r>
-      <w:r>
-        <w:rPr>
-          <w:rFonts w:ascii="Kaiti SC" w:eastAsia="Kaiti SC" w:hAnsi="Kaiti SC" w:cs="MS Mincho"/>
-          <w:b/>
-          <w:lang w:eastAsia="zh-CN"/>
-        </w:rPr>
-        <w:t xml:space="preserve"> </w:t>
-      </w:r>
-      <w:r>
-        <w:rPr>
-          <w:rFonts w:ascii="Songti SC" w:eastAsia="Songti SC" w:hAnsi="Songti SC" w:cs="MS Mincho"/>
-          <w:sz w:val="21"/>
-          <w:lang w:eastAsia="zh-CN"/>
-        </w:rPr>
-        <w:t xml:space="preserve">                               </w:t>
-      </w:r>
-      <w:r>
-        <w:rPr>
-          <w:b/>
-          <w:sz w:val="21"/>
-          <w:lang w:eastAsia="zh-CN"/>
-        </w:rPr>
-        <w:t xml:space="preserve">                                          </w:t>
-      </w:r>
-      <w:r>
-        <w:rPr>
-          <w:b/>
-          <w:sz w:val="21"/>
-          <w:lang w:eastAsia="zh-CN"/>
-        </w:rPr>
-        <w:t xml:space="preserve">     </w:t>
-      </w:r>
-      <w:r>
-        <w:rPr>
-          <w:b/>
-          <w:sz w:val="21"/>
-          <w:lang w:eastAsia="zh-CN"/>
-        </w:rPr>
-        <w:t xml:space="preserve"> </w:t>
-      </w:r>
-      <w:r>
-        <w:rPr>
-          <w:rFonts w:eastAsia="Kai"/>
-          <w:i/>
-          <w:sz w:val="21"/>
-          <w:lang w:eastAsia="zh-CN"/>
-        </w:rPr>
-        <w:t>201</w:t>
-      </w:r>
-      <w:r>
-        <w:rPr>
-          <w:rFonts w:eastAsia="Kai"/>
-          <w:i/>
-          <w:sz w:val="21"/>
-          <w:lang w:eastAsia="zh-CN"/>
-        </w:rPr>
-        <w:t>5</w:t>
-      </w:r>
-      <w:r>
-        <w:rPr>
-          <w:rFonts w:eastAsia="Kai" w:hint="eastAsia"/>
-          <w:i/>
-          <w:sz w:val="21"/>
-          <w:lang w:eastAsia="zh-CN"/>
-        </w:rPr>
-        <w:t>年</w:t>
-      </w:r>
-      <w:r>
-        <w:rPr>
-          <w:rFonts w:eastAsia="Kai" w:hint="eastAsia"/>
-          <w:i/>
-          <w:sz w:val="21"/>
-          <w:lang w:eastAsia="zh-CN"/>
-        </w:rPr>
-        <w:t>7</w:t>
-      </w:r>
-      <w:r>
-        <w:rPr>
-          <w:rFonts w:eastAsia="Kai" w:hint="eastAsia"/>
-          <w:i/>
-          <w:sz w:val="21"/>
-          <w:lang w:eastAsia="zh-CN"/>
-        </w:rPr>
-        <w:t>月</w:t>
-      </w:r>
-      <w:r>
-        <w:rPr>
-          <w:rFonts w:eastAsia="Kai"/>
-          <w:i/>
-          <w:sz w:val="21"/>
-          <w:lang w:eastAsia="zh-CN"/>
-        </w:rPr>
-        <w:t xml:space="preserve"> – 201</w:t>
-      </w:r>
-      <w:r>
-        <w:rPr>
-          <w:rFonts w:eastAsia="Kai"/>
-          <w:i/>
-          <w:sz w:val="21"/>
-          <w:lang w:eastAsia="zh-CN"/>
-        </w:rPr>
-        <w:t>5</w:t>
-      </w:r>
-      <w:r>
-        <w:rPr>
-          <w:rFonts w:eastAsia="Kai" w:hint="eastAsia"/>
-          <w:i/>
-          <w:sz w:val="21"/>
-          <w:lang w:eastAsia="zh-CN"/>
-        </w:rPr>
-        <w:t>年</w:t>
-      </w:r>
-      <w:r>
-        <w:rPr>
-          <w:rFonts w:eastAsia="Kai" w:hint="eastAsia"/>
-          <w:i/>
-          <w:sz w:val="21"/>
-          <w:lang w:eastAsia="zh-CN"/>
-        </w:rPr>
-        <w:t>8</w:t>
-      </w:r>
-      <w:r>
-        <w:rPr>
-          <w:rFonts w:eastAsia="Kai" w:hint="eastAsia"/>
-          <w:i/>
-          <w:sz w:val="21"/>
-          <w:lang w:eastAsia="zh-CN"/>
-        </w:rPr>
-        <w:t>月</w:t>
-      </w:r>
-      <w:r>
-        <w:rPr>
-          <w:b/>
-          <w:sz w:val="21"/>
-          <w:lang w:eastAsia="zh-CN"/>
-        </w:rPr>
-        <w:t xml:space="preserve">      </w:t>
-      </w:r>
-    </w:p>
-    <w:p>
-      <w:pPr>
-        <w:pStyle w:val="ListParagraph"/>
-        <w:numPr>
-          <w:ilvl w:val="0"/>
-          <w:numId w:val="1"/>
-        </w:numPr>
-        <w:tabs>
-          <w:tab w:val="left" w:pos="484"/>
-        </w:tabs>
-        <w:spacing w:before="0"/>
-        <w:ind w:left="475" w:hanging="173"/>
-        <w:rPr>
-          <w:rFonts w:ascii="Songti SC" w:eastAsia="Songti SC" w:hAnsi="Songti SC" w:cs="MS Mincho"/>
-          <w:sz w:val="18"/>
-          <w:lang w:eastAsia="zh-CN"/>
-        </w:rPr>
-      </w:pPr>
-      <w:r>
-        <w:rPr>
-          <w:rFonts w:ascii="Songti SC" w:eastAsia="Songti SC" w:hAnsi="Songti SC" w:cs="MS Mincho" w:hint="eastAsia"/>
-          <w:sz w:val="18"/>
-          <w:lang w:eastAsia="zh-CN"/>
-        </w:rPr>
-        <w:t>打访问电话</w:t>
-      </w:r>
-      <w:r>
-        <w:rPr>
-          <w:rFonts w:ascii="Songti SC" w:eastAsia="Songti SC" w:hAnsi="Songti SC" w:cs="MS Mincho" w:hint="eastAsia"/>
-          <w:sz w:val="18"/>
-          <w:lang w:eastAsia="zh-CN"/>
-        </w:rPr>
-        <w:t>为新节目试拍集寻找嘉宾</w:t>
-      </w:r>
-      <w:r>
-        <w:rPr>
-          <w:rFonts w:ascii="Songti SC" w:eastAsia="Songti SC" w:hAnsi="Songti SC" w:cs="MS Mincho" w:hint="eastAsia"/>
-          <w:sz w:val="18"/>
-          <w:lang w:eastAsia="zh-CN"/>
-        </w:rPr>
-        <w:t>，编辑样片音效和字幕，协助制片组在台内竞标中赢得新节目《妈妈的牵挂》制作权</w:t>
-      </w:r>
-      <w:r>
-        <w:rPr>
-          <w:rFonts w:ascii="Songti SC" w:eastAsia="Songti SC" w:hAnsi="Songti SC" w:cs="MS Mincho" w:hint="eastAsia"/>
-          <w:sz w:val="18"/>
-          <w:lang w:eastAsia="zh-CN"/>
-        </w:rPr>
-        <w:t>。</w:t>
+          <w:sz w:val="20"/>
+          <w:lang w:eastAsia="zh-CN"/>
+        </w:rPr>
+        <w:t>区域国别研究的田野调查案例”学术研讨会的展示提供可视化模型。</w:t>
       </w:r>
     </w:p>
     <w:p>
@@ -1947,28 +1642,24 @@
         <w:ind w:left="302"/>
         <w:rPr>
           <w:rFonts w:ascii="Songti SC" w:eastAsia="Songti SC" w:hAnsi="Songti SC" w:cs="MS Mincho"/>
-          <w:sz w:val="18"/>
           <w:lang w:eastAsia="zh-CN"/>
         </w:rPr>
       </w:pPr>
       <w:r>
         <w:rPr>
           <w:rFonts w:ascii="Heiti SC Medium" w:eastAsia="Heiti SC Medium" w:hAnsi="Heiti SC Medium" w:cs="MS Mincho" w:hint="eastAsia"/>
-          <w:sz w:val="18"/>
           <w:lang w:eastAsia="zh-CN"/>
         </w:rPr>
         <w:t>英语</w:t>
       </w:r>
       <w:r>
         <w:rPr>
-          <w:sz w:val="18"/>
           <w:lang w:eastAsia="zh-CN"/>
         </w:rPr>
         <w:t>:</w:t>
       </w:r>
       <w:r>
         <w:rPr>
-          <w:sz w:val="18"/>
           <w:lang w:eastAsia="zh-CN"/>
         </w:rPr>
         <w:t xml:space="preserve"> </w:t>
@@ -1976,7 +1667,6 @@
       <w:r>
         <w:rPr>
           <w:rFonts w:ascii="Songti SC" w:eastAsia="Songti SC" w:hAnsi="Songti SC" w:cs="MS Mincho" w:hint="eastAsia"/>
-          <w:sz w:val="18"/>
           <w:lang w:eastAsia="zh-CN"/>
         </w:rPr>
         <w:t xml:space="preserve">雅思 </w:t>
@@ -1984,7 +1674,6 @@
       <w:r>
         <w:rPr>
           <w:rFonts w:ascii="Songti SC" w:eastAsia="Songti SC" w:hAnsi="Songti SC" w:cs="MS Mincho"/>
-          <w:sz w:val="18"/>
           <w:lang w:eastAsia="zh-CN"/>
         </w:rPr>
         <w:t>7.5</w:t>
@@ -1992,7 +1681,6 @@
       <w:r>
         <w:rPr>
           <w:rFonts w:ascii="Songti SC" w:eastAsia="Songti SC" w:hAnsi="Songti SC" w:cs="MS Mincho" w:hint="eastAsia"/>
-          <w:sz w:val="18"/>
           <w:lang w:eastAsia="zh-CN"/>
         </w:rPr>
         <w:t>，</w:t>
@@ -2000,7 +1688,6 @@
       <w:r>
         <w:rPr>
           <w:rFonts w:ascii="Songti SC" w:eastAsia="Songti SC" w:hAnsi="Songti SC" w:cs="MS Mincho"/>
-          <w:sz w:val="18"/>
           <w:lang w:eastAsia="zh-CN"/>
         </w:rPr>
         <w:t>GRE 329</w:t>
@@ -2008,7 +1695,6 @@
       <w:r>
         <w:rPr>
           <w:rFonts w:ascii="Songti SC" w:eastAsia="Songti SC" w:hAnsi="Songti SC" w:cs="MS Mincho" w:hint="eastAsia"/>
-          <w:sz w:val="18"/>
           <w:lang w:eastAsia="zh-CN"/>
         </w:rPr>
         <w:t>（语文超过全球9</w:t>
@@ -2016,7 +1702,6 @@
       <w:r>
         <w:rPr>
           <w:rFonts w:ascii="Songti SC" w:eastAsia="Songti SC" w:hAnsi="Songti SC" w:cs="MS Mincho"/>
-          <w:sz w:val="18"/>
           <w:lang w:eastAsia="zh-CN"/>
         </w:rPr>
         <w:t>0%</w:t>
@@ -2024,7 +1709,6 @@
       <w:r>
         <w:rPr>
           <w:rFonts w:ascii="Songti SC" w:eastAsia="Songti SC" w:hAnsi="Songti SC" w:cs="MS Mincho" w:hint="eastAsia"/>
-          <w:sz w:val="18"/>
           <w:lang w:eastAsia="zh-CN"/>
         </w:rPr>
         <w:t>的考生</w:t>
@@ -2032,7 +1716,6 @@
       <w:r>
         <w:rPr>
           <w:rFonts w:ascii="Songti SC" w:eastAsia="Songti SC" w:hAnsi="Songti SC" w:cs="MS Mincho" w:hint="eastAsia"/>
-          <w:sz w:val="18"/>
           <w:lang w:eastAsia="zh-CN"/>
         </w:rPr>
         <w:t>）</w:t>
@@ -2040,7 +1723,6 @@
       <w:r>
         <w:rPr>
           <w:rFonts w:ascii="Songti SC" w:eastAsia="Songti SC" w:hAnsi="Songti SC" w:cs="MS Mincho" w:hint="eastAsia"/>
-          <w:sz w:val="18"/>
           <w:lang w:eastAsia="zh-CN"/>
         </w:rPr>
         <w:t xml:space="preserve">，六级 </w:t>
@@ -2048,7 +1730,6 @@
       <w:r>
         <w:rPr>
           <w:rFonts w:ascii="Songti SC" w:eastAsia="Songti SC" w:hAnsi="Songti SC" w:cs="MS Mincho"/>
-          <w:sz w:val="18"/>
           <w:lang w:eastAsia="zh-CN"/>
         </w:rPr>
         <w:t>589</w:t>
@@ -2060,21 +1741,18 @@
         <w:ind w:left="302"/>
         <w:rPr>
           <w:rFonts w:ascii="Songti SC" w:eastAsia="Songti SC" w:hAnsi="Songti SC" w:cs="MS Mincho"/>
-          <w:sz w:val="18"/>
           <w:lang w:eastAsia="zh-CN"/>
         </w:rPr>
       </w:pPr>
       <w:r>
         <w:rPr>
           <w:rFonts w:ascii="Heiti SC Medium" w:eastAsia="Heiti SC Medium" w:hAnsi="Heiti SC Medium" w:cs="MS Mincho" w:hint="eastAsia"/>
-          <w:sz w:val="18"/>
           <w:lang w:eastAsia="zh-CN"/>
         </w:rPr>
         <w:t>编程</w:t>
       </w:r>
       <w:r>
         <w:rPr>
-          <w:sz w:val="18"/>
           <w:lang w:eastAsia="zh-CN"/>
         </w:rPr>
         <w:t xml:space="preserve">: </w:t>
@@ -2082,15 +1760,22 @@
       <w:r>
         <w:rPr>
           <w:rFonts w:ascii="Songti SC" w:eastAsia="Songti SC" w:hAnsi="Songti SC" w:cs="MS Mincho" w:hint="eastAsia"/>
-          <w:sz w:val="18"/>
-          <w:lang w:eastAsia="zh-CN"/>
-        </w:rPr>
-        <w:t xml:space="preserve">熟练运用R进行数据可视化；熟练运用Python建立机器学习、自然语言处理模型；掌握 </w:t>
+          <w:lang w:eastAsia="zh-CN"/>
+        </w:rPr>
+        <w:t>熟练运用R进行数据可视化；熟练运用Python建立</w:t>
+      </w:r>
+      <w:bookmarkStart w:id="0" w:name="_GoBack"/>
+      <w:bookmarkEnd w:id="0"/>
+      <w:r>
+        <w:rPr>
+          <w:rFonts w:ascii="Songti SC" w:eastAsia="Songti SC" w:hAnsi="Songti SC" w:cs="MS Mincho" w:hint="eastAsia"/>
+          <w:lang w:eastAsia="zh-CN"/>
+        </w:rPr>
+        <w:t xml:space="preserve">机器学习、自然语言处理模型；掌握 </w:t>
       </w:r>
       <w:r>
         <w:rPr>
           <w:rFonts w:ascii="Songti SC" w:eastAsia="Songti SC" w:hAnsi="Songti SC" w:cs="MS Mincho"/>
-          <w:sz w:val="18"/>
           <w:lang w:eastAsia="zh-CN"/>
         </w:rPr>
         <w:t>SQL</w:t>
@@ -2098,7 +1783,6 @@
       <w:r>
         <w:rPr>
           <w:rFonts w:ascii="Songti SC" w:eastAsia="Songti SC" w:hAnsi="Songti SC" w:cs="MS Mincho" w:hint="eastAsia"/>
-          <w:sz w:val="18"/>
           <w:lang w:eastAsia="zh-CN"/>
         </w:rPr>
         <w:t>，</w:t>
@@ -2106,7 +1790,6 @@
       <w:r>
         <w:rPr>
           <w:rFonts w:ascii="Songti SC" w:eastAsia="Songti SC" w:hAnsi="Songti SC" w:cs="MS Mincho"/>
-          <w:sz w:val="18"/>
           <w:lang w:eastAsia="zh-CN"/>
         </w:rPr>
         <w:t>S</w:t>
@@ -2114,7 +1797,6 @@
       <w:r>
         <w:rPr>
           <w:rFonts w:ascii="Songti SC" w:eastAsia="Songti SC" w:hAnsi="Songti SC" w:cs="MS Mincho" w:hint="eastAsia"/>
-          <w:sz w:val="18"/>
           <w:lang w:eastAsia="zh-CN"/>
         </w:rPr>
         <w:t>tata，</w:t>
@@ -2122,7 +1804,6 @@
       <w:r>
         <w:rPr>
           <w:rFonts w:ascii="Songti SC" w:eastAsia="Songti SC" w:hAnsi="Songti SC" w:cs="MS Mincho"/>
-          <w:sz w:val="18"/>
           <w:lang w:eastAsia="zh-CN"/>
         </w:rPr>
         <w:t>SPSS</w:t>
@@ -2186,14 +1867,14 @@
         <w:rPr>
           <w:rFonts w:eastAsia="Kai"/>
           <w:i/>
-          <w:sz w:val="18"/>
+          <w:sz w:val="20"/>
           <w:lang w:eastAsia="zh-CN"/>
         </w:rPr>
       </w:pPr>
       <w:r>
         <w:rPr>
           <w:rFonts w:ascii="Heiti SC Medium" w:eastAsia="Heiti SC Medium" w:hAnsi="Heiti SC Medium" w:cs="MS Mincho" w:hint="eastAsia"/>
-          <w:sz w:val="18"/>
+          <w:sz w:val="20"/>
           <w:lang w:eastAsia="zh-CN"/>
         </w:rPr>
         <w:t>中国海洋大学</w:t>
@@ -2201,7 +1882,7 @@
       <w:r>
         <w:rPr>
           <w:b/>
-          <w:sz w:val="18"/>
+          <w:sz w:val="20"/>
           <w:lang w:eastAsia="zh-CN"/>
         </w:rPr>
         <w:t xml:space="preserve"> </w:t>
@@ -2209,7 +1890,7 @@
       <w:r>
         <w:rPr>
           <w:rFonts w:ascii="Songti SC" w:eastAsia="Songti SC" w:hAnsi="Songti SC" w:cs="SimSun" w:hint="eastAsia"/>
-          <w:sz w:val="18"/>
+          <w:sz w:val="20"/>
           <w:lang w:eastAsia="zh-CN"/>
         </w:rPr>
         <w:t>优秀毕业论文</w:t>
@@ -2218,7 +1899,7 @@
         <w:rPr>
           <w:rFonts w:hint="eastAsia"/>
           <w:i/>
-          <w:sz w:val="18"/>
+          <w:sz w:val="20"/>
           <w:lang w:eastAsia="zh-CN"/>
         </w:rPr>
         <w:tab/>
@@ -2226,7 +1907,7 @@
       <w:r>
         <w:rPr>
           <w:i/>
-          <w:sz w:val="18"/>
+          <w:sz w:val="20"/>
           <w:lang w:eastAsia="zh-CN"/>
         </w:rPr>
         <w:t xml:space="preserve">      </w:t>
@@ -2234,7 +1915,7 @@
       <w:r>
         <w:rPr>
           <w:i/>
-          <w:sz w:val="18"/>
+          <w:sz w:val="20"/>
           <w:lang w:eastAsia="zh-CN"/>
         </w:rPr>
         <w:tab/>
@@ -2243,15 +1924,7 @@
       <w:r>
         <w:rPr>
           <w:i/>
-          <w:sz w:val="18"/>
-          <w:lang w:eastAsia="zh-CN"/>
-        </w:rPr>
-        <w:t xml:space="preserve">   </w:t>
-      </w:r>
-      <w:r>
-        <w:rPr>
-          <w:i/>
-          <w:sz w:val="18"/>
+          <w:sz w:val="20"/>
           <w:lang w:eastAsia="zh-CN"/>
         </w:rPr>
         <w:t xml:space="preserve"> </w:t>
@@ -2260,7 +1933,7 @@
         <w:rPr>
           <w:rFonts w:eastAsia="Kai"/>
           <w:i/>
-          <w:sz w:val="18"/>
+          <w:sz w:val="20"/>
           <w:lang w:eastAsia="zh-CN"/>
         </w:rPr>
         <w:t>2017</w:t>
@@ -2269,7 +1942,7 @@
         <w:rPr>
           <w:rFonts w:eastAsia="Kai" w:hint="eastAsia"/>
           <w:i/>
-          <w:sz w:val="18"/>
+          <w:sz w:val="20"/>
           <w:lang w:eastAsia="zh-CN"/>
         </w:rPr>
         <w:t>年</w:t>
@@ -2284,14 +1957,14 @@
         <w:rPr>
           <w:rFonts w:eastAsia="Kai"/>
           <w:i/>
-          <w:sz w:val="18"/>
+          <w:sz w:val="20"/>
           <w:lang w:eastAsia="zh-CN"/>
         </w:rPr>
       </w:pPr>
       <w:r>
         <w:rPr>
           <w:rFonts w:ascii="Heiti SC Medium" w:eastAsia="Heiti SC Medium" w:hAnsi="Heiti SC Medium" w:cs="MS Mincho" w:hint="eastAsia"/>
-          <w:sz w:val="18"/>
+          <w:sz w:val="20"/>
           <w:lang w:eastAsia="zh-CN"/>
         </w:rPr>
         <w:t>中国海洋大学</w:t>
@@ -2299,7 +1972,7 @@
       <w:r>
         <w:rPr>
           <w:rFonts w:ascii="Heiti SC Medium" w:eastAsia="Heiti SC Medium" w:hAnsi="Heiti SC Medium" w:cs="MS Mincho" w:hint="eastAsia"/>
-          <w:sz w:val="18"/>
+          <w:sz w:val="20"/>
           <w:lang w:eastAsia="zh-CN"/>
         </w:rPr>
         <w:t xml:space="preserve"> </w:t>
@@ -2307,7 +1980,7 @@
       <w:r>
         <w:rPr>
           <w:rFonts w:ascii="Songti SC" w:eastAsia="Songti SC" w:hAnsi="Songti SC" w:cs="SimSun" w:hint="eastAsia"/>
-          <w:sz w:val="18"/>
+          <w:sz w:val="20"/>
           <w:lang w:eastAsia="zh-CN"/>
         </w:rPr>
         <w:t>第一位前往哥伦比亚大学访学的本科生</w:t>
@@ -2315,7 +1988,7 @@
       <w:r>
         <w:rPr>
           <w:i/>
-          <w:sz w:val="18"/>
+          <w:sz w:val="20"/>
           <w:lang w:eastAsia="zh-CN"/>
         </w:rPr>
         <w:tab/>
@@ -2323,7 +1996,7 @@
       <w:r>
         <w:rPr>
           <w:i/>
-          <w:sz w:val="18"/>
+          <w:sz w:val="20"/>
           <w:lang w:eastAsia="zh-CN"/>
         </w:rPr>
         <w:t xml:space="preserve">         </w:t>
@@ -2331,7 +2004,7 @@
       <w:r>
         <w:rPr>
           <w:i/>
-          <w:sz w:val="18"/>
+          <w:sz w:val="20"/>
           <w:lang w:eastAsia="zh-CN"/>
         </w:rPr>
         <w:t xml:space="preserve">  </w:t>
@@ -2339,7 +2012,7 @@
       <w:r>
         <w:rPr>
           <w:i/>
-          <w:sz w:val="18"/>
+          <w:sz w:val="20"/>
           <w:lang w:eastAsia="zh-CN"/>
         </w:rPr>
         <w:t xml:space="preserve"> </w:t>
@@ -2347,32 +2020,16 @@
       <w:r>
         <w:rPr>
           <w:i/>
-          <w:sz w:val="18"/>
-          <w:lang w:eastAsia="zh-CN"/>
-        </w:rPr>
-        <w:t xml:space="preserve">   </w:t>
-      </w:r>
-      <w:r>
-        <w:rPr>
-          <w:i/>
-          <w:sz w:val="18"/>
+          <w:sz w:val="20"/>
           <w:lang w:eastAsia="zh-CN"/>
         </w:rPr>
         <w:t xml:space="preserve"> </w:t>
       </w:r>
       <w:r>
         <w:rPr>
-          <w:i/>
-          <w:sz w:val="18"/>
-          <w:lang w:eastAsia="zh-CN"/>
-        </w:rPr>
-        <w:t xml:space="preserve">  </w:t>
-      </w:r>
-      <w:r>
-        <w:rPr>
           <w:rFonts w:eastAsia="Kai"/>
           <w:i/>
-          <w:sz w:val="18"/>
+          <w:sz w:val="20"/>
           <w:lang w:eastAsia="zh-CN"/>
         </w:rPr>
         <w:t>2015</w:t>
@@ -2381,7 +2038,7 @@
         <w:rPr>
           <w:rFonts w:eastAsia="Kai" w:hint="eastAsia"/>
           <w:i/>
-          <w:sz w:val="18"/>
+          <w:sz w:val="20"/>
           <w:lang w:eastAsia="zh-CN"/>
         </w:rPr>
         <w:t>年</w:t>
@@ -2390,7 +2047,7 @@
         <w:rPr>
           <w:rFonts w:eastAsia="Kai"/>
           <w:i/>
-          <w:sz w:val="18"/>
+          <w:sz w:val="20"/>
           <w:lang w:eastAsia="zh-CN"/>
         </w:rPr>
         <w:t xml:space="preserve"> – 2016</w:t>
@@ -2399,124 +2056,10 @@
         <w:rPr>
           <w:rFonts w:eastAsia="Kai" w:hint="eastAsia"/>
           <w:i/>
-          <w:sz w:val="18"/>
+          <w:sz w:val="20"/>
           <w:lang w:eastAsia="zh-CN"/>
         </w:rPr>
         <w:t>年</w:t>
-      </w:r>
-    </w:p>
-    <w:p>
-      <w:pPr>
-        <w:tabs>
-          <w:tab w:val="left" w:pos="8226"/>
-        </w:tabs>
-        <w:ind w:left="302" w:right="216"/>
-        <w:rPr>
-          <w:b/>
-          <w:sz w:val="18"/>
-          <w:lang w:eastAsia="zh-CN"/>
-        </w:rPr>
-      </w:pPr>
-      <w:r>
-        <w:rPr>
-          <w:rFonts w:ascii="Heiti SC Medium" w:eastAsia="Heiti SC Medium" w:hAnsi="Heiti SC Medium" w:cs="MS Mincho" w:hint="eastAsia"/>
-          <w:sz w:val="18"/>
-          <w:lang w:eastAsia="zh-CN"/>
-        </w:rPr>
-        <w:t>中国海洋大学</w:t>
-      </w:r>
-      <w:r>
-        <w:rPr>
-          <w:rFonts w:ascii="Heiti SC Medium" w:eastAsia="Heiti SC Medium" w:hAnsi="Heiti SC Medium" w:cs="MS Mincho" w:hint="eastAsia"/>
-          <w:sz w:val="18"/>
-          <w:lang w:eastAsia="zh-CN"/>
-        </w:rPr>
-        <w:t>新闻系</w:t>
-      </w:r>
-      <w:r>
-        <w:rPr>
-          <w:rFonts w:ascii="Heiti SC Medium" w:eastAsia="Heiti SC Medium" w:hAnsi="Heiti SC Medium" w:cs="MS Mincho" w:hint="eastAsia"/>
-          <w:sz w:val="18"/>
-          <w:lang w:eastAsia="zh-CN"/>
-        </w:rPr>
-        <w:t xml:space="preserve"> </w:t>
-      </w:r>
-      <w:r>
-        <w:rPr>
-          <w:rFonts w:ascii="Songti SC" w:eastAsia="Songti SC" w:hAnsi="Songti SC" w:cs="SimSun" w:hint="eastAsia"/>
-          <w:sz w:val="18"/>
-          <w:lang w:eastAsia="zh-CN"/>
-        </w:rPr>
-        <w:t>优秀实习</w:t>
-      </w:r>
-      <w:r>
-        <w:rPr>
-          <w:i/>
-          <w:sz w:val="18"/>
-          <w:lang w:eastAsia="zh-CN"/>
-        </w:rPr>
-        <w:tab/>
-        <w:t xml:space="preserve">            </w:t>
-      </w:r>
-      <w:r>
-        <w:rPr>
-          <w:i/>
-          <w:sz w:val="18"/>
-          <w:lang w:eastAsia="zh-CN"/>
-        </w:rPr>
-        <w:t xml:space="preserve">      </w:t>
-      </w:r>
-      <w:r>
-        <w:rPr>
-          <w:rFonts w:eastAsia="Kai"/>
-          <w:i/>
-          <w:sz w:val="18"/>
-          <w:lang w:eastAsia="zh-CN"/>
-        </w:rPr>
-        <w:t xml:space="preserve">                 </w:t>
-      </w:r>
-      <w:r>
-        <w:rPr>
-          <w:rFonts w:eastAsia="Kai"/>
-          <w:i/>
-          <w:sz w:val="18"/>
-          <w:lang w:eastAsia="zh-CN"/>
-        </w:rPr>
-        <w:t>201</w:t>
-      </w:r>
-      <w:r>
-        <w:rPr>
-          <w:rFonts w:eastAsia="Kai"/>
-          <w:i/>
-          <w:sz w:val="18"/>
-          <w:lang w:eastAsia="zh-CN"/>
-        </w:rPr>
-        <w:t>5</w:t>
-      </w:r>
-      <w:r>
-        <w:rPr>
-          <w:rFonts w:eastAsia="Kai" w:hint="eastAsia"/>
-          <w:i/>
-          <w:sz w:val="18"/>
-          <w:lang w:eastAsia="zh-CN"/>
-        </w:rPr>
-        <w:t>年</w:t>
-      </w:r>
-      <w:r>
-        <w:rPr>
-          <w:b/>
-          <w:sz w:val="18"/>
-          <w:lang w:eastAsia="zh-CN"/>
-        </w:rPr>
-        <w:t xml:space="preserve">    </w:t>
-      </w:r>
-      <w:r>
-        <w:rPr>
-          <w:b/>
-          <w:sz w:val="18"/>
-          <w:lang w:eastAsia="zh-CN"/>
-        </w:rPr>
-        <w:t xml:space="preserve">    </w:t>
       </w:r>
     </w:p>
     <w:p>
@@ -2527,14 +2070,14 @@
         <w:ind w:left="302"/>
         <w:rPr>
           <w:b/>
-          <w:sz w:val="18"/>
+          <w:sz w:val="20"/>
           <w:lang w:eastAsia="zh-CN"/>
         </w:rPr>
       </w:pPr>
       <w:r>
         <w:rPr>
           <w:rFonts w:ascii="Heiti SC Medium" w:eastAsia="Heiti SC Medium" w:hAnsi="Heiti SC Medium" w:cs="MS Mincho" w:hint="eastAsia"/>
-          <w:sz w:val="18"/>
+          <w:sz w:val="20"/>
           <w:lang w:eastAsia="zh-CN"/>
         </w:rPr>
         <w:t>教育部</w:t>
@@ -2542,7 +2085,7 @@
       <w:r>
         <w:rPr>
           <w:b/>
-          <w:sz w:val="18"/>
+          <w:sz w:val="20"/>
           <w:lang w:eastAsia="zh-CN"/>
         </w:rPr>
         <w:t xml:space="preserve"> </w:t>
@@ -2550,7 +2093,7 @@
       <w:r>
         <w:rPr>
           <w:rFonts w:ascii="Songti SC" w:eastAsia="Songti SC" w:hAnsi="Songti SC" w:cs="SimSun" w:hint="eastAsia"/>
-          <w:sz w:val="18"/>
+          <w:sz w:val="20"/>
           <w:lang w:eastAsia="zh-CN"/>
         </w:rPr>
         <w:t>国家奖学金</w:t>
@@ -2559,7 +2102,7 @@
         <w:rPr>
           <w:rFonts w:hint="eastAsia"/>
           <w:i/>
-          <w:sz w:val="18"/>
+          <w:sz w:val="20"/>
           <w:lang w:eastAsia="zh-CN"/>
         </w:rPr>
         <w:tab/>
@@ -2567,7 +2110,7 @@
       <w:r>
         <w:rPr>
           <w:i/>
-          <w:sz w:val="18"/>
+          <w:sz w:val="20"/>
           <w:lang w:eastAsia="zh-CN"/>
         </w:rPr>
         <w:t xml:space="preserve">      </w:t>
@@ -2575,7 +2118,7 @@
       <w:r>
         <w:rPr>
           <w:i/>
-          <w:sz w:val="18"/>
+          <w:sz w:val="20"/>
           <w:lang w:eastAsia="zh-CN"/>
         </w:rPr>
         <w:tab/>
@@ -2584,7 +2127,7 @@
       <w:r>
         <w:rPr>
           <w:i/>
-          <w:sz w:val="18"/>
+          <w:sz w:val="20"/>
           <w:lang w:eastAsia="zh-CN"/>
         </w:rPr>
         <w:t xml:space="preserve"> </w:t>
@@ -2592,32 +2135,16 @@
       <w:r>
         <w:rPr>
           <w:i/>
-          <w:sz w:val="18"/>
+          <w:sz w:val="20"/>
           <w:lang w:eastAsia="zh-CN"/>
         </w:rPr>
         <w:t xml:space="preserve"> </w:t>
       </w:r>
       <w:r>
         <w:rPr>
-          <w:i/>
-          <w:sz w:val="18"/>
-          <w:lang w:eastAsia="zh-CN"/>
-        </w:rPr>
-        <w:t xml:space="preserve"> </w:t>
-      </w:r>
-      <w:r>
-        <w:rPr>
-          <w:i/>
-          <w:sz w:val="18"/>
-          <w:lang w:eastAsia="zh-CN"/>
-        </w:rPr>
-        <w:t xml:space="preserve"> </w:t>
-      </w:r>
-      <w:r>
-        <w:rPr>
           <w:rFonts w:eastAsia="Kai"/>
           <w:i/>
-          <w:sz w:val="18"/>
+          <w:sz w:val="20"/>
           <w:lang w:eastAsia="zh-CN"/>
         </w:rPr>
         <w:t>2014</w:t>
@@ -2626,7 +2153,7 @@
         <w:rPr>
           <w:rFonts w:eastAsia="Kai" w:hint="eastAsia"/>
           <w:i/>
-          <w:sz w:val="18"/>
+          <w:sz w:val="20"/>
           <w:lang w:eastAsia="zh-CN"/>
         </w:rPr>
         <w:t>年</w:t>
@@ -2635,7 +2162,7 @@
         <w:rPr>
           <w:rFonts w:eastAsia="Kai" w:hint="eastAsia"/>
           <w:i/>
-          <w:sz w:val="18"/>
+          <w:sz w:val="20"/>
           <w:lang w:eastAsia="zh-CN"/>
         </w:rPr>
         <w:t xml:space="preserve"> </w:t>

</xml_diff>